<commit_message>
Added materials of the day  9 and presentation for the day 10, updated co-instructors info and schedule
</commit_message>
<xml_diff>
--- a/files/Schedule.docx
+++ b/files/Schedule.docx
@@ -1205,19 +1205,19 @@
               <w:t>Co-Instructors</w:t>
             </w:r>
             <w:r>
-              <w:t xml:space="preserve">: Bas van </w:t>
+              <w:t xml:space="preserve">: Roberta </w:t>
             </w:r>
             <w:proofErr w:type="spellStart"/>
             <w:r>
+              <w:t>Pascazio</w:t>
+            </w:r>
+            <w:proofErr w:type="spellEnd"/>
+            <w:r>
+              <w:t xml:space="preserve">, Bas van </w:t>
+            </w:r>
+            <w:proofErr w:type="spellStart"/>
+            <w:r>
               <w:t>Beek</w:t>
-            </w:r>
-            <w:proofErr w:type="spellEnd"/>
-            <w:r>
-              <w:t xml:space="preserve">, Roberta </w:t>
-            </w:r>
-            <w:proofErr w:type="spellStart"/>
-            <w:r>
-              <w:t>Pascazio</w:t>
             </w:r>
             <w:proofErr w:type="spellEnd"/>
           </w:p>
@@ -1270,7 +1270,15 @@
               <w:rPr>
                 <w:i/>
               </w:rPr>
-              <w:t>Break (1:00 pm - 2:00 pm )</w:t>
+              <w:t>Break (1:00 p</w:t>
+            </w:r>
+            <w:bookmarkStart w:id="0" w:name="_GoBack"/>
+            <w:bookmarkEnd w:id="0"/>
+            <w:r>
+              <w:rPr>
+                <w:i/>
+              </w:rPr>
+              <w:t>m - 2:00 pm )</w:t>
             </w:r>
           </w:p>
           <w:p>
@@ -1733,15 +1741,7 @@
               <w:rPr>
                 <w:b/>
               </w:rPr>
-              <w:t>Hom</w:t>
-            </w:r>
-            <w:bookmarkStart w:id="0" w:name="_GoBack"/>
-            <w:bookmarkEnd w:id="0"/>
-            <w:r>
-              <w:rPr>
-                <w:b/>
-              </w:rPr>
-              <w:t>e Projects</w:t>
+              <w:t>Home Projects</w:t>
             </w:r>
           </w:p>
         </w:tc>
@@ -1926,7 +1926,13 @@
               <w:t>Instructors:</w:t>
             </w:r>
             <w:r>
-              <w:t xml:space="preserve"> Alexey </w:t>
+              <w:t xml:space="preserve"> </w:t>
+            </w:r>
+            <w:r>
+              <w:t xml:space="preserve">Thomas Linker, </w:t>
+            </w:r>
+            <w:r>
+              <w:t xml:space="preserve">Alexey </w:t>
             </w:r>
             <w:proofErr w:type="spellStart"/>
             <w:r>
@@ -2399,13 +2405,8 @@
             </w:r>
             <w:proofErr w:type="spellEnd"/>
             <w:r>
-              <w:t xml:space="preserve">, Alexey </w:t>
-            </w:r>
-            <w:proofErr w:type="spellStart"/>
-            <w:r>
-              <w:t>Akimov</w:t>
-            </w:r>
-            <w:proofErr w:type="spellEnd"/>
+              <w:t xml:space="preserve"> </w:t>
+            </w:r>
           </w:p>
           <w:p>
             <w:pPr>

</xml_diff>